<commit_message>
Last modifications to ICD1.5
</commit_message>
<xml_diff>
--- a/doc/ADE-UMA-ICDv1.5.docx
+++ b/doc/ADE-UMA-ICDv1.5.docx
@@ -101,7 +101,60 @@
         <w:rPr>
           <w:lang w:val="en-GB" w:eastAsia="en-US"/>
         </w:rPr>
-        <w:t xml:space="preserve">The proposed software architecture is briefly based on four classes. The main class is the </w:t>
+        <w:t>The proposed software architecture is briefly based on four classes</w:t>
+      </w:r>
+      <w:r>
+        <w:rPr>
+          <w:lang w:val="en-GB" w:eastAsia="en-US"/>
+        </w:rPr>
+        <w:t xml:space="preserve"> as shown in </w:t>
+      </w:r>
+      <w:r>
+        <w:rPr>
+          <w:lang w:val="en-GB" w:eastAsia="en-US"/>
+        </w:rPr>
+        <w:fldChar w:fldCharType="begin"/>
+      </w:r>
+      <w:r>
+        <w:rPr>
+          <w:lang w:val="en-GB" w:eastAsia="en-US"/>
+        </w:rPr>
+        <w:instrText xml:space="preserve"> REF _Ref22121932 \h </w:instrText>
+      </w:r>
+      <w:r>
+        <w:rPr>
+          <w:lang w:val="en-GB" w:eastAsia="en-US"/>
+        </w:rPr>
+      </w:r>
+      <w:r>
+        <w:rPr>
+          <w:lang w:val="en-GB" w:eastAsia="en-US"/>
+        </w:rPr>
+        <w:instrText xml:space="preserve"> \* MERGEFORMAT </w:instrText>
+      </w:r>
+      <w:r>
+        <w:rPr>
+          <w:lang w:val="en-GB" w:eastAsia="en-US"/>
+        </w:rPr>
+        <w:fldChar w:fldCharType="separate"/>
+      </w:r>
+      <w:r>
+        <w:rPr>
+          <w:lang w:val="en-GB" w:eastAsia="en-US"/>
+        </w:rPr>
+        <w:t>Figure 1</w:t>
+      </w:r>
+      <w:r>
+        <w:rPr>
+          <w:lang w:val="en-GB" w:eastAsia="en-US"/>
+        </w:rPr>
+        <w:fldChar w:fldCharType="end"/>
+      </w:r>
+      <w:r>
+        <w:rPr>
+          <w:lang w:val="en-GB" w:eastAsia="en-US"/>
+        </w:rPr>
+        <w:t xml:space="preserve">. The main class is the </w:t>
       </w:r>
       <w:proofErr w:type="spellStart"/>
       <w:r>
@@ -140,7 +193,19 @@
         <w:rPr>
           <w:lang w:val="en-GB" w:eastAsia="en-US"/>
         </w:rPr>
-        <w:t>guidance component. This class receives the DEM using the same data structure as defined by Airbus for the Rover Guidance.</w:t>
+        <w:t>guidance component. This class receives the DEM using the same data structure as defined by Airbus for the Rover Guidance</w:t>
+      </w:r>
+      <w:r>
+        <w:rPr>
+          <w:lang w:val="en-GB" w:eastAsia="en-US"/>
+        </w:rPr>
+        <w:t>.</w:t>
+      </w:r>
+      <w:r>
+        <w:rPr>
+          <w:lang w:val="en-GB" w:eastAsia="en-US"/>
+        </w:rPr>
+        <w:t xml:space="preserve"> It is so important to include the DEM error within this data structure.</w:t>
       </w:r>
       <w:r>
         <w:rPr>
@@ -150,16 +215,9 @@
       </w:r>
       <w:r>
         <w:rPr>
-          <w:color w:val="FF0000"/>
-          <w:lang w:val="en-GB" w:eastAsia="en-US"/>
-        </w:rPr>
-        <w:t>It is so important to include the DEM error within this data structure.</w:t>
-      </w:r>
-      <w:r>
-        <w:rPr>
-          <w:lang w:val="en-GB" w:eastAsia="en-US"/>
-        </w:rPr>
-        <w:t xml:space="preserve"> Once received, an instance of the </w:t>
+          <w:lang w:val="en-GB" w:eastAsia="en-US"/>
+        </w:rPr>
+        <w:t xml:space="preserve">Once received, an instance of the </w:t>
       </w:r>
       <w:proofErr w:type="spellStart"/>
       <w:r>
@@ -237,33 +295,7 @@
         <w:rPr>
           <w:lang w:val="en-GB" w:eastAsia="en-US"/>
         </w:rPr>
-        <w:t>Then</w:t>
-      </w:r>
-      <w:proofErr w:type="gramStart"/>
-      <w:r>
-        <w:rPr>
-          <w:lang w:val="en-GB" w:eastAsia="en-US"/>
-        </w:rPr>
-        <w:t xml:space="preserve">, </w:t>
-      </w:r>
-      <w:r>
-        <w:rPr>
-          <w:lang w:val="en-GB" w:eastAsia="en-US"/>
-        </w:rPr>
-        <w:t xml:space="preserve"> </w:t>
-      </w:r>
-      <w:r>
-        <w:rPr>
-          <w:lang w:val="en-GB" w:eastAsia="en-US"/>
-        </w:rPr>
-        <w:t>it</w:t>
-      </w:r>
-      <w:proofErr w:type="gramEnd"/>
-      <w:r>
-        <w:rPr>
-          <w:lang w:val="en-GB" w:eastAsia="en-US"/>
-        </w:rPr>
-        <w:t xml:space="preserve"> is expected to generate </w:t>
+        <w:t xml:space="preserve">Then, it is expected to generate </w:t>
       </w:r>
       <w:r>
         <w:rPr>
@@ -281,12 +313,29 @@
         <w:rPr>
           <w:lang w:val="en-GB" w:eastAsia="en-US"/>
         </w:rPr>
-        <w:t>lace the end effector in contact with the sample or to pick up a sample of soil (TBD).</w:t>
+        <w:t>lace the end effector i</w:t>
+      </w:r>
+      <w:r>
+        <w:rPr>
+          <w:lang w:val="en-GB" w:eastAsia="en-US"/>
+        </w:rPr>
+        <w:t>n contact with the sample, pick up or drop a sample of soil</w:t>
+      </w:r>
+      <w:r>
+        <w:rPr>
+          <w:lang w:val="en-GB" w:eastAsia="en-US"/>
+        </w:rPr>
+        <w:t>.</w:t>
       </w:r>
     </w:p>
     <w:p>
       <w:pPr>
         <w:jc w:val="center"/>
+        <w:rPr>
+          <w:rFonts w:ascii="Times New Roman" w:hAnsi="Times New Roman"/>
+          <w:i/>
+          <w:sz w:val="18"/>
+        </w:rPr>
       </w:pPr>
       <w:bookmarkStart w:id="0" w:name="_Ref2705696"/>
       <w:r>
@@ -344,6 +393,12 @@
           </wp:inline>
         </w:drawing>
       </w:r>
+    </w:p>
+    <w:p>
+      <w:pPr>
+        <w:jc w:val="center"/>
+      </w:pPr>
+      <w:bookmarkStart w:id="1" w:name="_Ref22121932"/>
       <w:r>
         <w:rPr>
           <w:rFonts w:ascii="Times New Roman" w:hAnsi="Times New Roman"/>
@@ -394,6 +449,7 @@
         <w:fldChar w:fldCharType="end"/>
       </w:r>
       <w:bookmarkEnd w:id="0"/>
+      <w:bookmarkEnd w:id="1"/>
       <w:r>
         <w:rPr>
           <w:rFonts w:ascii="Times New Roman" w:hAnsi="Times New Roman"/>
@@ -448,7 +504,19 @@
         <w:rPr>
           <w:lang w:val="en-GB" w:eastAsia="en-US"/>
         </w:rPr>
-        <w:t xml:space="preserve">An example of the use of the proposed classes is shown in </w:t>
+        <w:t>An example of</w:t>
+      </w:r>
+      <w:r>
+        <w:rPr>
+          <w:lang w:val="en-GB" w:eastAsia="en-US"/>
+        </w:rPr>
+        <w:t xml:space="preserve"> the use of the proposed design</w:t>
+      </w:r>
+      <w:r>
+        <w:rPr>
+          <w:lang w:val="en-GB" w:eastAsia="en-US"/>
+        </w:rPr>
+        <w:t xml:space="preserve"> is shown in </w:t>
       </w:r>
       <w:r>
         <w:rPr>
@@ -492,7 +560,19 @@
         <w:rPr>
           <w:lang w:val="en-GB" w:eastAsia="en-US"/>
         </w:rPr>
-        <w:t xml:space="preserve">. This diagram illustrates an initial execution of a plan to move the rover and the manipulator in a coupled way to reach a sample. First, the rover guidance component, or another, calls the </w:t>
+        <w:t xml:space="preserve">. This diagram illustrates an initial execution of a plan to move the rover and the manipulator in a coupled way to reach a sample. First, the </w:t>
+      </w:r>
+      <w:r>
+        <w:rPr>
+          <w:lang w:val="en-GB" w:eastAsia="en-US"/>
+        </w:rPr>
+        <w:t>harness</w:t>
+      </w:r>
+      <w:r>
+        <w:rPr>
+          <w:lang w:val="en-GB" w:eastAsia="en-US"/>
+        </w:rPr>
+        <w:t xml:space="preserve"> component calls the </w:t>
       </w:r>
       <w:proofErr w:type="spellStart"/>
       <w:r>
@@ -507,9 +587,45 @@
         <w:rPr>
           <w:lang w:val="en-GB" w:eastAsia="en-US"/>
         </w:rPr>
-        <w:t xml:space="preserve"> constructor to instantiate the class. This constructor has the rover surrounding DEM, with all of its metadata, as parameter. This DEM is processed in order to calculate the obstacles and cost maps. Later on, the guidance component sends a motion plan that is based on the initial rover pose (position and orientation) and the estimated sample location. This method would generate the rover path and manipulator trajectory using the Fast Marching</w:t>
-      </w:r>
-      <w:ins w:id="1" w:author="bootestelescopes@outlook.es" w:date="2019-07-08T11:11:00Z">
+        <w:t xml:space="preserve"> constructor to instantiate the class. This constructor has the rover surrounding DEM, with all of its metadata, as parameter. This DEM is processed in order to calculate the obstacles and cost maps. Later on, the </w:t>
+      </w:r>
+      <w:r>
+        <w:rPr>
+          <w:lang w:val="en-GB" w:eastAsia="en-US"/>
+        </w:rPr>
+        <w:t>harness</w:t>
+      </w:r>
+      <w:r>
+        <w:rPr>
+          <w:lang w:val="en-GB" w:eastAsia="en-US"/>
+        </w:rPr>
+        <w:t xml:space="preserve"> component sends a motion plan that is based on the initial rover pose (position and orientation) and the estimated sa</w:t>
+      </w:r>
+      <w:r>
+        <w:rPr>
+          <w:lang w:val="en-GB" w:eastAsia="en-US"/>
+        </w:rPr>
+        <w:t>mple location. This method</w:t>
+      </w:r>
+      <w:r>
+        <w:rPr>
+          <w:lang w:val="en-GB" w:eastAsia="en-US"/>
+        </w:rPr>
+        <w:t xml:space="preserve"> generate</w:t>
+      </w:r>
+      <w:r>
+        <w:rPr>
+          <w:lang w:val="en-GB" w:eastAsia="en-US"/>
+        </w:rPr>
+        <w:t>s</w:t>
+      </w:r>
+      <w:r>
+        <w:rPr>
+          <w:lang w:val="en-GB" w:eastAsia="en-US"/>
+        </w:rPr>
+        <w:t xml:space="preserve"> the rover path and manipulator trajectory using the Fast Marching</w:t>
+      </w:r>
+      <w:ins w:id="2" w:author="bootestelescopes@outlook.es" w:date="2019-07-08T11:11:00Z">
         <w:r>
           <w:rPr>
             <w:lang w:val="en-GB" w:eastAsia="en-US"/>
@@ -566,7 +682,14 @@
           <w:i/>
           <w:lang w:val="en-GB" w:eastAsia="en-US"/>
         </w:rPr>
-        <w:t>MobileManipMotionPlanExecutor</w:t>
+        <w:t>MobileManip</w:t>
+      </w:r>
+      <w:r>
+        <w:rPr>
+          <w:i/>
+          <w:lang w:val="en-GB" w:eastAsia="en-US"/>
+        </w:rPr>
+        <w:t>Executor</w:t>
       </w:r>
       <w:proofErr w:type="spellEnd"/>
       <w:r>
@@ -680,7 +803,7 @@
         <w:pStyle w:val="Descripcin"/>
         <w:jc w:val="center"/>
       </w:pPr>
-      <w:bookmarkStart w:id="2" w:name="_Ref13142137"/>
+      <w:bookmarkStart w:id="3" w:name="_Ref13142137"/>
       <w:r>
         <w:t xml:space="preserve">Figure </w:t>
       </w:r>
@@ -702,7 +825,7 @@
       <w:r>
         <w:fldChar w:fldCharType="end"/>
       </w:r>
-      <w:bookmarkEnd w:id="2"/>
+      <w:bookmarkEnd w:id="3"/>
       <w:r>
         <w:t>. Sequence diagram for the initial execution of a plan.</w:t>
       </w:r>
@@ -745,7 +868,19 @@
         <w:rPr>
           <w:lang w:val="en-GB" w:eastAsia="en-US"/>
         </w:rPr>
-        <w:t xml:space="preserve">Instead of executing a full coupled arm-rover motion, an operation involving exclusively the arm can be chosen. In this case, as depicted in Figure 3, the harness calls to </w:t>
+        <w:t>Instead of executing a full</w:t>
+      </w:r>
+      <w:r>
+        <w:rPr>
+          <w:lang w:val="en-GB" w:eastAsia="en-US"/>
+        </w:rPr>
+        <w:t>y</w:t>
+      </w:r>
+      <w:r>
+        <w:rPr>
+          <w:lang w:val="en-GB" w:eastAsia="en-US"/>
+        </w:rPr>
+        <w:t xml:space="preserve"> coupled arm-rover motion, an operation involving exclusively the arm can be chosen. In this case, as depicted in Figure 3, the harness calls to </w:t>
       </w:r>
       <w:proofErr w:type="spellStart"/>
       <w:proofErr w:type="gramStart"/>
@@ -795,7 +930,19 @@
         <w:rPr>
           <w:lang w:val="en-GB" w:eastAsia="en-US"/>
         </w:rPr>
-        <w:t>IDLE state. Then a Motion Plan is created consisting on only moving the arm following a certain pattern. Later on, the state changes to EXECUTING_ARM_OPERATION and the position commands for the arm joints are generated.</w:t>
+        <w:t xml:space="preserve">IDLE state. Then a Motion Plan is created consisting on only moving the arm </w:t>
+      </w:r>
+      <w:r>
+        <w:rPr>
+          <w:lang w:val="en-GB" w:eastAsia="en-US"/>
+        </w:rPr>
+        <w:t>to perform an operation</w:t>
+      </w:r>
+      <w:r>
+        <w:rPr>
+          <w:lang w:val="en-GB" w:eastAsia="en-US"/>
+        </w:rPr>
+        <w:t>. Later on, the state changes to EXECUTING_ARM_OPERATION and the position commands for the arm joints are generated.</w:t>
       </w:r>
     </w:p>
     <w:p>
@@ -865,8 +1012,8 @@
         <w:pStyle w:val="Descripcin"/>
         <w:jc w:val="center"/>
       </w:pPr>
-      <w:bookmarkStart w:id="3" w:name="_Ref13480299"/>
-      <w:bookmarkStart w:id="4" w:name="_Ref13480296"/>
+      <w:bookmarkStart w:id="4" w:name="_Ref13480299"/>
+      <w:bookmarkStart w:id="5" w:name="_Ref13480296"/>
       <w:r>
         <w:t xml:space="preserve">Figure </w:t>
       </w:r>
@@ -888,7 +1035,7 @@
       <w:r>
         <w:fldChar w:fldCharType="end"/>
       </w:r>
-      <w:bookmarkEnd w:id="3"/>
+      <w:bookmarkEnd w:id="4"/>
       <w:r>
         <w:t xml:space="preserve">. Sequence diagram for </w:t>
       </w:r>
@@ -898,7 +1045,7 @@
       <w:r>
         <w:t>.</w:t>
       </w:r>
-      <w:bookmarkEnd w:id="4"/>
+      <w:bookmarkEnd w:id="5"/>
     </w:p>
     <w:p>
       <w:pPr>
@@ -1042,7 +1189,19 @@
         <w:rPr>
           <w:lang w:val="en-GB" w:eastAsia="en-US"/>
         </w:rPr>
-        <w:t xml:space="preserve">In Figure 5 can be seen how an error during the motion plan execution arises and is handled. </w:t>
+        <w:t xml:space="preserve">Figure 5 </w:t>
+      </w:r>
+      <w:r>
+        <w:rPr>
+          <w:lang w:val="en-GB" w:eastAsia="en-US"/>
+        </w:rPr>
+        <w:t>illustrates</w:t>
+      </w:r>
+      <w:r>
+        <w:rPr>
+          <w:lang w:val="en-GB" w:eastAsia="en-US"/>
+        </w:rPr>
+        <w:t xml:space="preserve"> how an error during the motion plan execution arises and is handled. </w:t>
       </w:r>
       <w:r>
         <w:rPr>
@@ -1181,7 +1340,45 @@
         <w:rPr>
           <w:lang w:val="en-GB" w:eastAsia="en-US"/>
         </w:rPr>
-        <w:t>In Figure 6 is show what happens when a new DEM from the Localization Camera is received and contains an obstacle within it.</w:t>
+        <w:t>Figure 6 show</w:t>
+      </w:r>
+      <w:r>
+        <w:rPr>
+          <w:lang w:val="en-GB" w:eastAsia="en-US"/>
+        </w:rPr>
+        <w:t>s</w:t>
+      </w:r>
+      <w:r>
+        <w:rPr>
+          <w:lang w:val="en-GB" w:eastAsia="en-US"/>
+        </w:rPr>
+        <w:t xml:space="preserve"> what happens when a new DEM from the Localization Camera</w:t>
+      </w:r>
+      <w:r>
+        <w:rPr>
+          <w:lang w:val="en-GB" w:eastAsia="en-US"/>
+        </w:rPr>
+        <w:t xml:space="preserve"> (</w:t>
+      </w:r>
+      <w:proofErr w:type="spellStart"/>
+      <w:r>
+        <w:rPr>
+          <w:lang w:val="en-GB" w:eastAsia="en-US"/>
+        </w:rPr>
+        <w:t>LocCam</w:t>
+      </w:r>
+      <w:proofErr w:type="spellEnd"/>
+      <w:r>
+        <w:rPr>
+          <w:lang w:val="en-GB" w:eastAsia="en-US"/>
+        </w:rPr>
+        <w:t>)</w:t>
+      </w:r>
+      <w:r>
+        <w:rPr>
+          <w:lang w:val="en-GB" w:eastAsia="en-US"/>
+        </w:rPr>
+        <w:t xml:space="preserve"> is received and contains an obstacle within it.</w:t>
       </w:r>
       <w:r>
         <w:rPr>
@@ -1225,7 +1422,43 @@
         <w:rPr>
           <w:lang w:val="en-GB" w:eastAsia="en-US"/>
         </w:rPr>
-        <w:t>returns a false value, indicating there is in fact an obstacle blocking the way of the rover. Therefore, the Motion Plan is generated again.</w:t>
+        <w:t xml:space="preserve">returns a </w:t>
+      </w:r>
+      <w:r>
+        <w:rPr>
+          <w:lang w:val="en-GB" w:eastAsia="en-US"/>
+        </w:rPr>
+        <w:t>true</w:t>
+      </w:r>
+      <w:r>
+        <w:rPr>
+          <w:lang w:val="en-GB" w:eastAsia="en-US"/>
+        </w:rPr>
+        <w:t xml:space="preserve"> value, indicating there is in fact an obstacle </w:t>
+      </w:r>
+      <w:r>
+        <w:rPr>
+          <w:lang w:val="en-GB" w:eastAsia="en-US"/>
+        </w:rPr>
+        <w:t>on</w:t>
+      </w:r>
+      <w:r>
+        <w:rPr>
+          <w:lang w:val="en-GB" w:eastAsia="en-US"/>
+        </w:rPr>
+        <w:t xml:space="preserve"> </w:t>
+      </w:r>
+      <w:r>
+        <w:rPr>
+          <w:lang w:val="en-GB" w:eastAsia="en-US"/>
+        </w:rPr>
+        <w:t>the rover path</w:t>
+      </w:r>
+      <w:r>
+        <w:rPr>
+          <w:lang w:val="en-GB" w:eastAsia="en-US"/>
+        </w:rPr>
+        <w:t>. Therefore, the Motion Plan is generated again.</w:t>
       </w:r>
     </w:p>
     <w:p>
@@ -1361,7 +1594,7 @@
         <w:rPr>
           <w:lang w:val="en-GB" w:eastAsia="en-US"/>
         </w:rPr>
-        <w:t xml:space="preserve">In Figure </w:t>
+        <w:t xml:space="preserve">Figure </w:t>
       </w:r>
       <w:r>
         <w:rPr>
@@ -1373,7 +1606,19 @@
         <w:rPr>
           <w:lang w:val="en-GB" w:eastAsia="en-US"/>
         </w:rPr>
-        <w:t xml:space="preserve"> is depicted a di</w:t>
+        <w:t xml:space="preserve"> depict</w:t>
+      </w:r>
+      <w:r>
+        <w:rPr>
+          <w:lang w:val="en-GB" w:eastAsia="en-US"/>
+        </w:rPr>
+        <w:t>s</w:t>
+      </w:r>
+      <w:r>
+        <w:rPr>
+          <w:lang w:val="en-GB" w:eastAsia="en-US"/>
+        </w:rPr>
+        <w:t xml:space="preserve"> a di</w:t>
       </w:r>
       <w:r>
         <w:rPr>
@@ -1385,13 +1630,31 @@
         <w:rPr>
           <w:lang w:val="en-GB" w:eastAsia="en-US"/>
         </w:rPr>
-        <w:t xml:space="preserve"> of the program</w:t>
-      </w:r>
-      <w:r>
-        <w:rPr>
-          <w:lang w:val="en-GB" w:eastAsia="en-US"/>
-        </w:rPr>
-        <w:t xml:space="preserve"> and their connections.</w:t>
+        <w:t xml:space="preserve"> of the </w:t>
+      </w:r>
+      <w:r>
+        <w:rPr>
+          <w:lang w:val="en-GB" w:eastAsia="en-US"/>
+        </w:rPr>
+        <w:t>components</w:t>
+      </w:r>
+      <w:r>
+        <w:rPr>
+          <w:lang w:val="en-GB" w:eastAsia="en-US"/>
+        </w:rPr>
+        <w:t xml:space="preserve"> and their </w:t>
+      </w:r>
+      <w:r>
+        <w:rPr>
+          <w:lang w:val="en-GB" w:eastAsia="en-US"/>
+        </w:rPr>
+        <w:t>transitions</w:t>
+      </w:r>
+      <w:r>
+        <w:rPr>
+          <w:lang w:val="en-GB" w:eastAsia="en-US"/>
+        </w:rPr>
+        <w:t>.</w:t>
       </w:r>
       <w:r>
         <w:rPr>
@@ -1428,7 +1691,43 @@
         <w:rPr>
           <w:lang w:val="en-GB" w:eastAsia="en-US"/>
         </w:rPr>
-        <w:t xml:space="preserve">The state in which the planner enters by default when it is created. It serves as a starting point to either </w:t>
+        <w:t xml:space="preserve">The state in which the </w:t>
+      </w:r>
+      <w:r>
+        <w:rPr>
+          <w:lang w:val="en-GB" w:eastAsia="en-US"/>
+        </w:rPr>
+        <w:t>component</w:t>
+      </w:r>
+      <w:r>
+        <w:rPr>
+          <w:lang w:val="en-GB" w:eastAsia="en-US"/>
+        </w:rPr>
+        <w:t xml:space="preserve"> </w:t>
+      </w:r>
+      <w:r>
+        <w:rPr>
+          <w:lang w:val="en-GB" w:eastAsia="en-US"/>
+        </w:rPr>
+        <w:t>starts</w:t>
+      </w:r>
+      <w:r>
+        <w:rPr>
+          <w:lang w:val="en-GB" w:eastAsia="en-US"/>
+        </w:rPr>
+        <w:t xml:space="preserve"> when it is created</w:t>
+      </w:r>
+      <w:r>
+        <w:rPr>
+          <w:lang w:val="en-GB" w:eastAsia="en-US"/>
+        </w:rPr>
+        <w:t xml:space="preserve"> and finish a motion</w:t>
+      </w:r>
+      <w:r>
+        <w:rPr>
+          <w:lang w:val="en-GB" w:eastAsia="en-US"/>
+        </w:rPr>
+        <w:t xml:space="preserve">. It serves as a starting point to either </w:t>
       </w:r>
       <w:r>
         <w:rPr>
@@ -1471,7 +1770,51 @@
         <w:rPr>
           <w:lang w:val="en-GB" w:eastAsia="en-US"/>
         </w:rPr>
-        <w:t>The software computes the optimal course of action for the rover-manipulator system in order to reach a certain goal, i.e. the Motion Plan.</w:t>
+        <w:t xml:space="preserve">The software computes the optimal </w:t>
+      </w:r>
+      <w:r>
+        <w:rPr>
+          <w:lang w:val="en-GB" w:eastAsia="en-US"/>
+        </w:rPr>
+        <w:t>motion plan</w:t>
+      </w:r>
+      <w:r>
+        <w:rPr>
+          <w:lang w:val="en-GB" w:eastAsia="en-US"/>
+        </w:rPr>
+        <w:t xml:space="preserve"> for the rover-manipulator system in order to reach </w:t>
+      </w:r>
+      <w:proofErr w:type="gramStart"/>
+      <w:r>
+        <w:rPr>
+          <w:lang w:val="en-GB" w:eastAsia="en-US"/>
+        </w:rPr>
+        <w:t xml:space="preserve">a </w:t>
+      </w:r>
+      <w:r>
+        <w:rPr>
+          <w:lang w:val="en-GB" w:eastAsia="en-US"/>
+        </w:rPr>
+        <w:t>the</w:t>
+      </w:r>
+      <w:proofErr w:type="gramEnd"/>
+      <w:r>
+        <w:rPr>
+          <w:lang w:val="en-GB" w:eastAsia="en-US"/>
+        </w:rPr>
+        <w:t xml:space="preserve"> </w:t>
+      </w:r>
+      <w:r>
+        <w:rPr>
+          <w:lang w:val="en-GB" w:eastAsia="en-US"/>
+        </w:rPr>
+        <w:t>sample location</w:t>
+      </w:r>
+      <w:r>
+        <w:rPr>
+          <w:lang w:val="en-GB" w:eastAsia="en-US"/>
+        </w:rPr>
+        <w:t>.</w:t>
       </w:r>
     </w:p>
     <w:p>
@@ -1508,13 +1851,31 @@
         <w:rPr>
           <w:lang w:val="en-GB" w:eastAsia="en-US"/>
         </w:rPr>
-        <w:t>the software waits until the corresponding function to</w:t>
-      </w:r>
-      <w:r>
-        <w:rPr>
-          <w:lang w:val="en-GB" w:eastAsia="en-US"/>
-        </w:rPr>
-        <w:t xml:space="preserve"> start executing it</w:t>
+        <w:t xml:space="preserve">the </w:t>
+      </w:r>
+      <w:r>
+        <w:rPr>
+          <w:lang w:val="en-GB" w:eastAsia="en-US"/>
+        </w:rPr>
+        <w:t>component</w:t>
+      </w:r>
+      <w:r>
+        <w:rPr>
+          <w:lang w:val="en-GB" w:eastAsia="en-US"/>
+        </w:rPr>
+        <w:t xml:space="preserve"> waits until the corresponding function to</w:t>
+      </w:r>
+      <w:r>
+        <w:rPr>
+          <w:lang w:val="en-GB" w:eastAsia="en-US"/>
+        </w:rPr>
+        <w:t xml:space="preserve"> start </w:t>
+      </w:r>
+      <w:r>
+        <w:rPr>
+          <w:lang w:val="en-GB" w:eastAsia="en-US"/>
+        </w:rPr>
+        <w:t>the execution</w:t>
       </w:r>
       <w:r>
         <w:rPr>
@@ -1665,7 +2026,19 @@
         <w:rPr>
           <w:lang w:val="en-GB" w:eastAsia="en-US"/>
         </w:rPr>
-        <w:t>Later, the software can resume this execution.</w:t>
+        <w:t>Later, the software can resume this execution</w:t>
+      </w:r>
+      <w:r>
+        <w:rPr>
+          <w:lang w:val="en-GB" w:eastAsia="en-US"/>
+        </w:rPr>
+        <w:t xml:space="preserve"> and continue the planned motion</w:t>
+      </w:r>
+      <w:r>
+        <w:rPr>
+          <w:lang w:val="en-GB" w:eastAsia="en-US"/>
+        </w:rPr>
+        <w:t>.</w:t>
       </w:r>
     </w:p>
     <w:p>
@@ -1702,21 +2075,43 @@
         <w:rPr>
           <w:lang w:val="en-GB" w:eastAsia="en-US"/>
         </w:rPr>
-        <w:t xml:space="preserve">an obstacle is detected on the </w:t>
-      </w:r>
-      <w:proofErr w:type="spellStart"/>
-      <w:r>
-        <w:rPr>
-          <w:lang w:val="en-GB" w:eastAsia="en-US"/>
-        </w:rPr>
-        <w:t>LocCamDEM</w:t>
-      </w:r>
-      <w:proofErr w:type="spellEnd"/>
-      <w:r>
-        <w:rPr>
-          <w:lang w:val="en-GB" w:eastAsia="en-US"/>
-        </w:rPr>
-        <w:t>, the software enters into this state. Here, the cost map is updated and the Motion Plan is computed again.</w:t>
+        <w:t>an obstacle is detected</w:t>
+      </w:r>
+      <w:r>
+        <w:rPr>
+          <w:lang w:val="en-GB" w:eastAsia="en-US"/>
+        </w:rPr>
+        <w:t>, the sample location is changed or some errors arise,</w:t>
+      </w:r>
+      <w:r>
+        <w:rPr>
+          <w:lang w:val="en-GB" w:eastAsia="en-US"/>
+        </w:rPr>
+        <w:t xml:space="preserve"> the </w:t>
+      </w:r>
+      <w:r>
+        <w:rPr>
+          <w:lang w:val="en-GB" w:eastAsia="en-US"/>
+        </w:rPr>
+        <w:t>component</w:t>
+      </w:r>
+      <w:r>
+        <w:rPr>
+          <w:lang w:val="en-GB" w:eastAsia="en-US"/>
+        </w:rPr>
+        <w:t xml:space="preserve"> </w:t>
+      </w:r>
+      <w:r>
+        <w:rPr>
+          <w:lang w:val="en-GB" w:eastAsia="en-US"/>
+        </w:rPr>
+        <w:t>goes</w:t>
+      </w:r>
+      <w:r>
+        <w:rPr>
+          <w:lang w:val="en-GB" w:eastAsia="en-US"/>
+        </w:rPr>
+        <w:t xml:space="preserve"> into this state. Here, the cost map is updated and the Motion Plan is computed again.</w:t>
       </w:r>
     </w:p>
     <w:p>
@@ -1760,7 +2155,19 @@
         <w:rPr>
           <w:lang w:val="en-GB" w:eastAsia="en-US"/>
         </w:rPr>
-        <w:t>In this state, the rover base is stopped, while the arm motion is controlled to perform a predefined operation.</w:t>
+        <w:t xml:space="preserve">In this state, the rover base is stopped, while the arm motion is controlled to perform a </w:t>
+      </w:r>
+      <w:r>
+        <w:rPr>
+          <w:lang w:val="en-GB" w:eastAsia="en-US"/>
+        </w:rPr>
+        <w:t>preprogramed</w:t>
+      </w:r>
+      <w:r>
+        <w:rPr>
+          <w:lang w:val="en-GB" w:eastAsia="en-US"/>
+        </w:rPr>
+        <w:t xml:space="preserve"> operation.</w:t>
       </w:r>
     </w:p>
     <w:p>
@@ -1799,7 +2206,19 @@
         <w:rPr>
           <w:lang w:val="en-GB" w:eastAsia="en-US"/>
         </w:rPr>
-        <w:t>The arm is controlled to reach its original resting configuration.</w:t>
+        <w:t xml:space="preserve">The arm is controlled to reach </w:t>
+      </w:r>
+      <w:r>
+        <w:rPr>
+          <w:lang w:val="en-GB" w:eastAsia="en-US"/>
+        </w:rPr>
+        <w:t>the home position</w:t>
+      </w:r>
+      <w:r>
+        <w:rPr>
+          <w:lang w:val="en-GB" w:eastAsia="en-US"/>
+        </w:rPr>
+        <w:t>.</w:t>
       </w:r>
       <w:r>
         <w:rPr>
@@ -1860,15 +2279,50 @@
         <w:rPr>
           <w:lang w:val="en-GB" w:eastAsia="en-US"/>
         </w:rPr>
-        <w:t xml:space="preserve"> concluded, the program enters into this final sta</w:t>
-      </w:r>
-      <w:bookmarkStart w:id="5" w:name="_GoBack"/>
-      <w:bookmarkEnd w:id="5"/>
-      <w:r>
-        <w:rPr>
-          <w:lang w:val="en-GB" w:eastAsia="en-US"/>
-        </w:rPr>
-        <w:t>te</w:t>
+        <w:t xml:space="preserve"> concluded, the program enters into this final state</w:t>
+      </w:r>
+      <w:r>
+        <w:rPr>
+          <w:lang w:val="en-GB" w:eastAsia="en-US"/>
+        </w:rPr>
+        <w:t xml:space="preserve">, waiting for an </w:t>
+      </w:r>
+      <w:proofErr w:type="spellStart"/>
+      <w:proofErr w:type="gramStart"/>
+      <w:r>
+        <w:rPr>
+          <w:i/>
+          <w:lang w:val="en-GB" w:eastAsia="en-US"/>
+        </w:rPr>
+        <w:t>ack</w:t>
+      </w:r>
+      <w:proofErr w:type="spellEnd"/>
+      <w:r>
+        <w:rPr>
+          <w:i/>
+          <w:lang w:val="en-GB" w:eastAsia="en-US"/>
+        </w:rPr>
+        <w:t>(</w:t>
+      </w:r>
+      <w:proofErr w:type="gramEnd"/>
+      <w:r>
+        <w:rPr>
+          <w:i/>
+          <w:lang w:val="en-GB" w:eastAsia="en-US"/>
+        </w:rPr>
+        <w:t>)</w:t>
+      </w:r>
+      <w:r>
+        <w:rPr>
+          <w:lang w:val="en-GB" w:eastAsia="en-US"/>
+        </w:rPr>
+        <w:t xml:space="preserve"> to go to th</w:t>
+      </w:r>
+      <w:r>
+        <w:rPr>
+          <w:lang w:val="en-GB" w:eastAsia="en-US"/>
+        </w:rPr>
+        <w:t>e idle state and wait for a new motion plan</w:t>
       </w:r>
       <w:r>
         <w:rPr>
@@ -2340,7 +2794,7 @@
         <w:rPr>
           <w:noProof/>
         </w:rPr>
-        <w:t>5</w:t>
+        <w:t>8</w:t>
       </w:r>
       <w:r>
         <w:rPr>
@@ -2573,7 +3027,7 @@
         <w:rPr>
           <w:noProof/>
         </w:rPr>
-        <w:t>6</w:t>
+        <w:t>9</w:t>
       </w:r>
       <w:r>
         <w:rPr>
@@ -2774,7 +3228,39 @@
         <w:rPr>
           <w:lang w:val="en-GB" w:eastAsia="en-US"/>
         </w:rPr>
-        <w:t>Place the manipulator end effector in contact with the sample. Emulating an instrument attached to the manipulator, which would need to be in contact with the sample to do some kind of analysis.</w:t>
+        <w:t xml:space="preserve">Place the manipulator end effector </w:t>
+      </w:r>
+      <w:r>
+        <w:rPr>
+          <w:lang w:val="en-GB" w:eastAsia="en-US"/>
+        </w:rPr>
+        <w:t>close to</w:t>
+      </w:r>
+      <w:r>
+        <w:rPr>
+          <w:lang w:val="en-GB" w:eastAsia="en-US"/>
+        </w:rPr>
+        <w:t xml:space="preserve"> the sample. Emulating an instrument attached to the manipulator, which would need to do some kind of analysis</w:t>
+      </w:r>
+      <w:r>
+        <w:rPr>
+          <w:lang w:val="en-GB" w:eastAsia="en-US"/>
+        </w:rPr>
+        <w:t xml:space="preserve"> with the sample e.g. </w:t>
+      </w:r>
+      <w:proofErr w:type="spellStart"/>
+      <w:r>
+        <w:rPr>
+          <w:lang w:val="en-GB" w:eastAsia="en-US"/>
+        </w:rPr>
+        <w:t>spectrography</w:t>
+      </w:r>
+      <w:proofErr w:type="spellEnd"/>
+      <w:r>
+        <w:rPr>
+          <w:lang w:val="en-GB" w:eastAsia="en-US"/>
+        </w:rPr>
+        <w:t>.</w:t>
       </w:r>
     </w:p>
     <w:p>
@@ -2792,13 +3278,37 @@
         <w:rPr>
           <w:lang w:val="en-GB" w:eastAsia="en-US"/>
         </w:rPr>
-        <w:t>Pick up a sample of soil. Using a special end effector, the manipulator would be able to pick u</w:t>
-      </w:r>
-      <w:r>
-        <w:rPr>
-          <w:lang w:val="en-GB" w:eastAsia="en-US"/>
-        </w:rPr>
-        <w:t>p a sample of soil on the final</w:t>
+        <w:t>Pick up</w:t>
+      </w:r>
+      <w:r>
+        <w:rPr>
+          <w:lang w:val="en-GB" w:eastAsia="en-US"/>
+        </w:rPr>
+        <w:t xml:space="preserve"> or drop</w:t>
+      </w:r>
+      <w:r>
+        <w:rPr>
+          <w:lang w:val="en-GB" w:eastAsia="en-US"/>
+        </w:rPr>
+        <w:t xml:space="preserve"> a sample of soil. Using a special end effector, the manipulator would be able to pick u</w:t>
+      </w:r>
+      <w:r>
+        <w:rPr>
+          <w:lang w:val="en-GB" w:eastAsia="en-US"/>
+        </w:rPr>
+        <w:t>p</w:t>
+      </w:r>
+      <w:r>
+        <w:rPr>
+          <w:lang w:val="en-GB" w:eastAsia="en-US"/>
+        </w:rPr>
+        <w:t xml:space="preserve"> or drop</w:t>
+      </w:r>
+      <w:r>
+        <w:rPr>
+          <w:lang w:val="en-GB" w:eastAsia="en-US"/>
+        </w:rPr>
+        <w:t xml:space="preserve"> a sample of soil on the final</w:t>
       </w:r>
       <w:r>
         <w:rPr>
@@ -3197,7 +3707,19 @@
               <w:rPr>
                 <w:lang w:val="en-US"/>
               </w:rPr>
-              <w:t>Return control to the higher component level (RG/Harness).</w:t>
+              <w:t xml:space="preserve">Return control to the </w:t>
+            </w:r>
+            <w:r>
+              <w:rPr>
+                <w:lang w:val="en-US"/>
+              </w:rPr>
+              <w:t>higher component level (</w:t>
+            </w:r>
+            <w:r>
+              <w:rPr>
+                <w:lang w:val="en-US"/>
+              </w:rPr>
+              <w:t>Harness).</w:t>
             </w:r>
           </w:p>
         </w:tc>
@@ -3326,7 +3848,19 @@
               <w:rPr>
                 <w:lang w:val="en-US"/>
               </w:rPr>
-              <w:t>Return control to the higher component level (RG/Harness).</w:t>
+              <w:t>Return control to</w:t>
+            </w:r>
+            <w:r>
+              <w:rPr>
+                <w:lang w:val="en-US"/>
+              </w:rPr>
+              <w:t xml:space="preserve"> the higher component level (</w:t>
+            </w:r>
+            <w:r>
+              <w:rPr>
+                <w:lang w:val="en-US"/>
+              </w:rPr>
+              <w:t>Harness).</w:t>
             </w:r>
           </w:p>
         </w:tc>
@@ -3494,7 +4028,19 @@
               <w:rPr>
                 <w:lang w:val="en-US"/>
               </w:rPr>
-              <w:t>Return control to the higher component level (RG/Harness).</w:t>
+              <w:t>Return control to</w:t>
+            </w:r>
+            <w:r>
+              <w:rPr>
+                <w:lang w:val="en-US"/>
+              </w:rPr>
+              <w:t xml:space="preserve"> the higher component level (</w:t>
+            </w:r>
+            <w:r>
+              <w:rPr>
+                <w:lang w:val="en-US"/>
+              </w:rPr>
+              <w:t>Harness).</w:t>
             </w:r>
           </w:p>
         </w:tc>
@@ -3714,7 +4260,19 @@
               <w:rPr>
                 <w:lang w:val="en-US"/>
               </w:rPr>
-              <w:t>Return control to the higher component level (RG/Harness).</w:t>
+              <w:t>Return control to</w:t>
+            </w:r>
+            <w:r>
+              <w:rPr>
+                <w:lang w:val="en-US"/>
+              </w:rPr>
+              <w:t xml:space="preserve"> the higher component level (</w:t>
+            </w:r>
+            <w:r>
+              <w:rPr>
+                <w:lang w:val="en-US"/>
+              </w:rPr>
+              <w:t>Harness).</w:t>
             </w:r>
           </w:p>
         </w:tc>
@@ -3823,7 +4381,19 @@
               <w:rPr>
                 <w:lang w:val="en-US"/>
               </w:rPr>
-              <w:t>Return control to the higher component level (RG/Harness). Goal shall be discarded.</w:t>
+              <w:t>Return control to</w:t>
+            </w:r>
+            <w:r>
+              <w:rPr>
+                <w:lang w:val="en-US"/>
+              </w:rPr>
+              <w:t xml:space="preserve"> the higher component level (</w:t>
+            </w:r>
+            <w:r>
+              <w:rPr>
+                <w:lang w:val="en-US"/>
+              </w:rPr>
+              <w:t>Harness). Goal shall be discarded.</w:t>
             </w:r>
           </w:p>
         </w:tc>
@@ -3903,14 +4473,14 @@
               </w:rPr>
               <w:t xml:space="preserve">After attempting to compute the rover path, goal is not </w:t>
             </w:r>
-            <w:proofErr w:type="spellStart"/>
-            <w:r>
-              <w:rPr>
-                <w:lang w:val="en-US"/>
-              </w:rPr>
-              <w:t>accesible</w:t>
-            </w:r>
-            <w:proofErr w:type="spellEnd"/>
+            <w:r>
+              <w:rPr>
+                <w:lang w:val="en-US"/>
+              </w:rPr>
+              <w:t>accessible</w:t>
+            </w:r>
+            <w:bookmarkStart w:id="8" w:name="_GoBack"/>
+            <w:bookmarkEnd w:id="8"/>
           </w:p>
         </w:tc>
         <w:tc>
@@ -3936,7 +4506,13 @@
                 <w:lang w:val="en-US"/>
               </w:rPr>
               <w:lastRenderedPageBreak/>
-              <w:t xml:space="preserve">component level (RG/Harness). </w:t>
+              <w:t>component level (</w:t>
+            </w:r>
+            <w:r>
+              <w:rPr>
+                <w:lang w:val="en-US"/>
+              </w:rPr>
+              <w:t xml:space="preserve">Harness). </w:t>
             </w:r>
             <w:proofErr w:type="gramStart"/>
             <w:r>
@@ -4196,7 +4772,19 @@
               <w:rPr>
                 <w:lang w:val="en-US"/>
               </w:rPr>
-              <w:t>Return control to the higher component level (RG/Harness).</w:t>
+              <w:t>Return control to</w:t>
+            </w:r>
+            <w:r>
+              <w:rPr>
+                <w:lang w:val="en-US"/>
+              </w:rPr>
+              <w:t xml:space="preserve"> the higher component level (</w:t>
+            </w:r>
+            <w:r>
+              <w:rPr>
+                <w:lang w:val="en-US"/>
+              </w:rPr>
+              <w:t>Harness).</w:t>
             </w:r>
           </w:p>
         </w:tc>
@@ -4292,7 +4880,19 @@
               <w:rPr>
                 <w:lang w:val="en-US"/>
               </w:rPr>
-              <w:t>Withdraw the arm, then return control to the higher component level (RG/harness).</w:t>
+              <w:t>Withdraw the arm, then return control to</w:t>
+            </w:r>
+            <w:r>
+              <w:rPr>
+                <w:lang w:val="en-US"/>
+              </w:rPr>
+              <w:t xml:space="preserve"> the higher component level (H</w:t>
+            </w:r>
+            <w:r>
+              <w:rPr>
+                <w:lang w:val="en-US"/>
+              </w:rPr>
+              <w:t>arness).</w:t>
             </w:r>
           </w:p>
         </w:tc>
@@ -4422,7 +5022,19 @@
               <w:rPr>
                 <w:lang w:val="en-US"/>
               </w:rPr>
-              <w:t>Return control to the higher component level (RG/Harness).</w:t>
+              <w:t>Return control to</w:t>
+            </w:r>
+            <w:r>
+              <w:rPr>
+                <w:lang w:val="en-US"/>
+              </w:rPr>
+              <w:t xml:space="preserve"> the higher component level (</w:t>
+            </w:r>
+            <w:r>
+              <w:rPr>
+                <w:lang w:val="en-US"/>
+              </w:rPr>
+              <w:t>Harness).</w:t>
             </w:r>
           </w:p>
         </w:tc>
@@ -4621,10 +5233,21 @@
             </w:pPr>
             <w:r>
               <w:rPr>
-                <w:color w:val="FF0000"/>
-                <w:lang w:val="en-US"/>
-              </w:rPr>
-              <w:t>TBD: We have to discuss with other partners.</w:t>
+                <w:lang w:val="en-US"/>
+              </w:rPr>
+              <w:t>Return control to</w:t>
+            </w:r>
+            <w:r>
+              <w:rPr>
+                <w:lang w:val="en-US"/>
+              </w:rPr>
+              <w:t xml:space="preserve"> the higher component level (</w:t>
+            </w:r>
+            <w:r>
+              <w:rPr>
+                <w:lang w:val="en-US"/>
+              </w:rPr>
+              <w:t>Harness).</w:t>
             </w:r>
           </w:p>
         </w:tc>

</xml_diff>

<commit_message>
Fixed figure in ICD, uploaded hiRes images
</commit_message>
<xml_diff>
--- a/doc/ADE-UMA-ICDv1.5.docx
+++ b/doc/ADE-UMA-ICDv1.5.docx
@@ -119,18 +119,12 @@
         <w:rPr>
           <w:lang w:val="en-GB" w:eastAsia="en-US"/>
         </w:rPr>
-        <w:instrText xml:space="preserve"> REF _Ref22121932 \h </w:instrText>
-      </w:r>
-      <w:r>
-        <w:rPr>
-          <w:lang w:val="en-GB" w:eastAsia="en-US"/>
-        </w:rPr>
-      </w:r>
-      <w:r>
-        <w:rPr>
-          <w:lang w:val="en-GB" w:eastAsia="en-US"/>
-        </w:rPr>
-        <w:instrText xml:space="preserve"> \* MERGEFORMAT </w:instrText>
+        <w:instrText xml:space="preserve"> REF _Ref22121932 \h  \* MERGEFORMAT </w:instrText>
+      </w:r>
+      <w:r>
+        <w:rPr>
+          <w:lang w:val="en-GB" w:eastAsia="en-US"/>
+        </w:rPr>
       </w:r>
       <w:r>
         <w:rPr>
@@ -335,6 +329,7 @@
           <w:rFonts w:ascii="Times New Roman" w:hAnsi="Times New Roman"/>
           <w:i/>
           <w:sz w:val="18"/>
+          <w:lang w:val="en-GB"/>
         </w:rPr>
       </w:pPr>
       <w:bookmarkStart w:id="0" w:name="_Ref2705696"/>
@@ -345,10 +340,10 @@
         </w:rPr>
         <w:lastRenderedPageBreak/>
         <w:drawing>
-          <wp:inline distT="0" distB="0" distL="0" distR="0" wp14:anchorId="42CBA2BB" wp14:editId="55F2058C">
-            <wp:extent cx="6181725" cy="5095875"/>
-            <wp:effectExtent l="0" t="0" r="9525" b="9525"/>
-            <wp:docPr id="4" name="Imagen 4" descr="C:\Users\rsanchez\Documents\GitHub\ADE_Mobile-Manipulation\doc\Mobile Manipulation Class Diagram.jpg"/>
+          <wp:inline distT="0" distB="0" distL="0" distR="0" wp14:anchorId="308B18B1" wp14:editId="496918B9">
+            <wp:extent cx="6184900" cy="5270500"/>
+            <wp:effectExtent l="0" t="0" r="6350" b="6350"/>
+            <wp:docPr id="2" name="Imagen 2" descr="C:\Users\rsanchez\Documents\GitHub\ADE_Mobile-Manipulation\doc\Mobile Manipulation Class Diagram.png"/>
             <wp:cNvGraphicFramePr>
               <a:graphicFrameLocks xmlns:a="http://schemas.openxmlformats.org/drawingml/2006/main" noChangeAspect="1"/>
             </wp:cNvGraphicFramePr>
@@ -356,13 +351,13 @@
               <a:graphicData uri="http://schemas.openxmlformats.org/drawingml/2006/picture">
                 <pic:pic xmlns:pic="http://schemas.openxmlformats.org/drawingml/2006/picture">
                   <pic:nvPicPr>
-                    <pic:cNvPr id="0" name="Picture 3" descr="C:\Users\rsanchez\Documents\GitHub\ADE_Mobile-Manipulation\doc\Mobile Manipulation Class Diagram.jpg"/>
+                    <pic:cNvPr id="0" name="Picture 1" descr="C:\Users\rsanchez\Documents\GitHub\ADE_Mobile-Manipulation\doc\Mobile Manipulation Class Diagram.png"/>
                     <pic:cNvPicPr>
                       <a:picLocks noChangeAspect="1" noChangeArrowheads="1"/>
                     </pic:cNvPicPr>
                   </pic:nvPicPr>
                   <pic:blipFill>
-                    <a:blip r:embed="rId7">
+                    <a:blip r:embed="rId7" cstate="print">
                       <a:extLst>
                         <a:ext uri="{28A0092B-C50C-407E-A947-70E740481C1C}">
                           <a14:useLocalDpi xmlns:a14="http://schemas.microsoft.com/office/drawing/2010/main" val="0"/>
@@ -377,7 +372,7 @@
                   <pic:spPr bwMode="auto">
                     <a:xfrm>
                       <a:off x="0" y="0"/>
-                      <a:ext cx="6181725" cy="5095875"/>
+                      <a:ext cx="6184900" cy="5270500"/>
                     </a:xfrm>
                     <a:prstGeom prst="rect">
                       <a:avLst/>
@@ -393,12 +388,14 @@
           </wp:inline>
         </w:drawing>
       </w:r>
+      <w:bookmarkStart w:id="1" w:name="_GoBack"/>
+      <w:bookmarkEnd w:id="1"/>
     </w:p>
     <w:p>
       <w:pPr>
         <w:jc w:val="center"/>
       </w:pPr>
-      <w:bookmarkStart w:id="1" w:name="_Ref22121932"/>
+      <w:bookmarkStart w:id="2" w:name="_Ref22121932"/>
       <w:r>
         <w:rPr>
           <w:rFonts w:ascii="Times New Roman" w:hAnsi="Times New Roman"/>
@@ -449,7 +446,7 @@
         <w:fldChar w:fldCharType="end"/>
       </w:r>
       <w:bookmarkEnd w:id="0"/>
-      <w:bookmarkEnd w:id="1"/>
+      <w:bookmarkEnd w:id="2"/>
       <w:r>
         <w:rPr>
           <w:rFonts w:ascii="Times New Roman" w:hAnsi="Times New Roman"/>
@@ -625,7 +622,7 @@
         </w:rPr>
         <w:t xml:space="preserve"> the rover path and manipulator trajectory using the Fast Marching</w:t>
       </w:r>
-      <w:ins w:id="2" w:author="bootestelescopes@outlook.es" w:date="2019-07-08T11:11:00Z">
+      <w:ins w:id="3" w:author="bootestelescopes@outlook.es" w:date="2019-07-08T11:11:00Z">
         <w:r>
           <w:rPr>
             <w:lang w:val="en-GB" w:eastAsia="en-US"/>
@@ -747,7 +744,6 @@
           <w:noProof/>
           <w:lang w:val="en-US" w:eastAsia="en-US"/>
         </w:rPr>
-        <w:lastRenderedPageBreak/>
         <w:drawing>
           <wp:inline distT="0" distB="0" distL="0" distR="0" wp14:anchorId="3F77D176" wp14:editId="1C10534B">
             <wp:extent cx="6141720" cy="3174365"/>
@@ -803,7 +799,7 @@
         <w:pStyle w:val="Descripcin"/>
         <w:jc w:val="center"/>
       </w:pPr>
-      <w:bookmarkStart w:id="3" w:name="_Ref13142137"/>
+      <w:bookmarkStart w:id="4" w:name="_Ref13142137"/>
       <w:r>
         <w:t xml:space="preserve">Figure </w:t>
       </w:r>
@@ -825,7 +821,7 @@
       <w:r>
         <w:fldChar w:fldCharType="end"/>
       </w:r>
-      <w:bookmarkEnd w:id="3"/>
+      <w:bookmarkEnd w:id="4"/>
       <w:r>
         <w:t>. Sequence diagram for the initial execution of a plan.</w:t>
       </w:r>
@@ -1012,8 +1008,8 @@
         <w:pStyle w:val="Descripcin"/>
         <w:jc w:val="center"/>
       </w:pPr>
-      <w:bookmarkStart w:id="4" w:name="_Ref13480299"/>
-      <w:bookmarkStart w:id="5" w:name="_Ref13480296"/>
+      <w:bookmarkStart w:id="5" w:name="_Ref13480299"/>
+      <w:bookmarkStart w:id="6" w:name="_Ref13480296"/>
       <w:r>
         <w:t xml:space="preserve">Figure </w:t>
       </w:r>
@@ -1035,7 +1031,7 @@
       <w:r>
         <w:fldChar w:fldCharType="end"/>
       </w:r>
-      <w:bookmarkEnd w:id="4"/>
+      <w:bookmarkEnd w:id="5"/>
       <w:r>
         <w:t xml:space="preserve">. Sequence diagram for </w:t>
       </w:r>
@@ -1045,7 +1041,7 @@
       <w:r>
         <w:t>.</w:t>
       </w:r>
-      <w:bookmarkEnd w:id="5"/>
+      <w:bookmarkEnd w:id="6"/>
     </w:p>
     <w:p>
       <w:pPr>
@@ -2937,7 +2933,7 @@
         <w:pStyle w:val="Descripcin"/>
         <w:jc w:val="center"/>
       </w:pPr>
-      <w:bookmarkStart w:id="6" w:name="_Ref2775988"/>
+      <w:bookmarkStart w:id="7" w:name="_Ref2775988"/>
       <w:r>
         <w:t xml:space="preserve">Figure </w:t>
       </w:r>
@@ -2959,7 +2955,7 @@
       <w:r>
         <w:fldChar w:fldCharType="end"/>
       </w:r>
-      <w:bookmarkEnd w:id="6"/>
+      <w:bookmarkEnd w:id="7"/>
       <w:r>
         <w:t>.Relation between the estimation errors.</w:t>
       </w:r>
@@ -3132,7 +3128,7 @@
         <w:pStyle w:val="Descripcin"/>
         <w:jc w:val="center"/>
       </w:pPr>
-      <w:bookmarkStart w:id="7" w:name="_Ref13170398"/>
+      <w:bookmarkStart w:id="8" w:name="_Ref13170398"/>
       <w:r>
         <w:t xml:space="preserve">Figure </w:t>
       </w:r>
@@ -3154,7 +3150,7 @@
       <w:r>
         <w:fldChar w:fldCharType="end"/>
       </w:r>
-      <w:bookmarkEnd w:id="7"/>
+      <w:bookmarkEnd w:id="8"/>
       <w:r>
         <w:t>.Cost map example.</w:t>
       </w:r>
@@ -4479,8 +4475,6 @@
               </w:rPr>
               <w:t>accessible</w:t>
             </w:r>
-            <w:bookmarkStart w:id="8" w:name="_GoBack"/>
-            <w:bookmarkEnd w:id="8"/>
           </w:p>
         </w:tc>
         <w:tc>
@@ -5325,7 +5319,7 @@
         <w:noProof/>
         <w:lang w:val="en-US"/>
       </w:rPr>
-      <w:t>10</w:t>
+      <w:t>2</w:t>
     </w:r>
     <w:r>
       <w:rPr>

</xml_diff>